<commit_message>
Edited exampleJob with minor changes
</commit_message>
<xml_diff>
--- a/exampleJob/mf_apps/MF_AppData/reports/overheating_report.docx
+++ b/exampleJob/mf_apps/MF_AppData/reports/overheating_report.docx
@@ -34,7 +34,7 @@
               <a:graphicData uri="http://schemas.openxmlformats.org/drawingml/2006/picture">
                 <pic:pic>
                   <pic:nvPicPr>
-                    <pic:cNvPr descr="../data\interim\TM59\000_TestRun1__TM59results.jpeg" id="0" name="Picture"/>
+                    <pic:cNvPr descr="../data\interim\TM59\000_test__TM59results.jpeg" id="0" name="Picture"/>
                     <pic:cNvPicPr>
                       <a:picLocks noChangeArrowheads="1" noChangeAspect="1"/>
                     </pic:cNvPicPr>
@@ -104,13 +104,13 @@
               <a:graphicData uri="http://schemas.openxmlformats.org/drawingml/2006/picture">
                 <pic:pic>
                   <pic:nvPicPr>
-                    <pic:cNvPr descr="../data\interim\TM59\000_TestRun1__TM59results.jpeg" id="0" name="Picture"/>
+                    <pic:cNvPr descr="../data\interim\TM59\001_test__TM59results.jpeg" id="0" name="Picture"/>
                     <pic:cNvPicPr>
                       <a:picLocks noChangeArrowheads="1" noChangeAspect="1"/>
                     </pic:cNvPicPr>
                   </pic:nvPicPr>
                   <pic:blipFill>
-                    <a:blip r:embed="rId21"/>
+                    <a:blip r:embed="rId23"/>
                     <a:stretch>
                       <a:fillRect/>
                     </a:stretch>
@@ -141,8 +141,23 @@
       <w:pPr>
         <w:pStyle w:val="BodyText"/>
       </w:pPr>
+    </w:p>
+    <w:p>
+      <w:pPr>
+        <w:pStyle w:val="Heading3"/>
+      </w:pPr>
+      <w:bookmarkStart w:id="24" w:name="future-assessment"/>
       <w:r>
-        <w:t xml:space="preserve">DSY3 2020, High Emission Scenario, 50%</w:t>
+        <w:t xml:space="preserve">Future Assessment</w:t>
+      </w:r>
+      <w:bookmarkEnd w:id="24"/>
+    </w:p>
+    <w:p>
+      <w:pPr>
+        <w:pStyle w:val="FirstParagraph"/>
+      </w:pPr>
+      <w:r>
+        <w:t xml:space="preserve">DSY1 2030, High Emission Scenario, 50%</w:t>
       </w:r>
     </w:p>
     <w:p>
@@ -159,193 +174,13 @@
               <a:graphicData uri="http://schemas.openxmlformats.org/drawingml/2006/picture">
                 <pic:pic>
                   <pic:nvPicPr>
-                    <pic:cNvPr descr="../data\interim\TM59\000_TestRun1__TM59results.jpeg" id="0" name="Picture"/>
+                    <pic:cNvPr descr="../data\interim\TM59\001_test__TM59results.jpeg" id="0" name="Picture"/>
                     <pic:cNvPicPr>
                       <a:picLocks noChangeArrowheads="1" noChangeAspect="1"/>
                     </pic:cNvPicPr>
                   </pic:nvPicPr>
                   <pic:blipFill>
-                    <a:blip r:embed="rId21"/>
-                    <a:stretch>
-                      <a:fillRect/>
-                    </a:stretch>
-                  </pic:blipFill>
-                  <pic:spPr bwMode="auto">
-                    <a:xfrm>
-                      <a:off x="0" y="0"/>
-                      <a:ext cx="6400800" cy="2474976"/>
-                    </a:xfrm>
-                    <a:prstGeom prst="rect">
-                      <a:avLst/>
-                    </a:prstGeom>
-                    <a:noFill/>
-                    <a:ln w="9525">
-                      <a:noFill/>
-                      <a:headEnd/>
-                      <a:tailEnd/>
-                    </a:ln>
-                  </pic:spPr>
-                </pic:pic>
-              </a:graphicData>
-            </a:graphic>
-          </wp:inline>
-        </w:drawing>
-      </w:r>
-    </w:p>
-    <w:p>
-      <w:pPr>
-        <w:pStyle w:val="BodyText"/>
-      </w:pPr>
-    </w:p>
-    <w:p>
-      <w:pPr>
-        <w:pStyle w:val="Heading3"/>
-      </w:pPr>
-      <w:bookmarkStart w:id="23" w:name="future-assessment"/>
-      <w:r>
-        <w:t xml:space="preserve">Future Assessment</w:t>
-      </w:r>
-      <w:bookmarkEnd w:id="23"/>
-    </w:p>
-    <w:p>
-      <w:pPr>
-        <w:pStyle w:val="FirstParagraph"/>
-      </w:pPr>
-      <w:r>
-        <w:t xml:space="preserve">DSY1 2030, High Emission Scenario, 50%</w:t>
-      </w:r>
-    </w:p>
-    <w:p>
-      <w:pPr>
-        <w:pStyle w:val="BodyText"/>
-      </w:pPr>
-      <w:r>
-        <w:drawing>
-          <wp:inline>
-            <wp:extent cx="6400800" cy="2474976"/>
-            <wp:effectExtent b="0" l="0" r="0" t="0"/>
-            <wp:docPr descr="" title="" id="1" name="Picture"/>
-            <a:graphic>
-              <a:graphicData uri="http://schemas.openxmlformats.org/drawingml/2006/picture">
-                <pic:pic>
-                  <pic:nvPicPr>
-                    <pic:cNvPr descr="../data\interim\TM59\001_TestRun2__TM59results.jpeg" id="0" name="Picture"/>
-                    <pic:cNvPicPr>
-                      <a:picLocks noChangeArrowheads="1" noChangeAspect="1"/>
-                    </pic:cNvPicPr>
-                  </pic:nvPicPr>
-                  <pic:blipFill>
-                    <a:blip r:embed="rId24"/>
-                    <a:stretch>
-                      <a:fillRect/>
-                    </a:stretch>
-                  </pic:blipFill>
-                  <pic:spPr bwMode="auto">
-                    <a:xfrm>
-                      <a:off x="0" y="0"/>
-                      <a:ext cx="6400800" cy="2474976"/>
-                    </a:xfrm>
-                    <a:prstGeom prst="rect">
-                      <a:avLst/>
-                    </a:prstGeom>
-                    <a:noFill/>
-                    <a:ln w="9525">
-                      <a:noFill/>
-                      <a:headEnd/>
-                      <a:tailEnd/>
-                    </a:ln>
-                  </pic:spPr>
-                </pic:pic>
-              </a:graphicData>
-            </a:graphic>
-          </wp:inline>
-        </w:drawing>
-      </w:r>
-    </w:p>
-    <w:p>
-      <w:pPr>
-        <w:pStyle w:val="BodyText"/>
-      </w:pPr>
-      <w:r>
-        <w:t xml:space="preserve">DSY1 2050, High Emission Scenario, 50%</w:t>
-      </w:r>
-    </w:p>
-    <w:p>
-      <w:pPr>
-        <w:pStyle w:val="BodyText"/>
-      </w:pPr>
-      <w:r>
-        <w:drawing>
-          <wp:inline>
-            <wp:extent cx="6400800" cy="2474976"/>
-            <wp:effectExtent b="0" l="0" r="0" t="0"/>
-            <wp:docPr descr="" title="" id="1" name="Picture"/>
-            <a:graphic>
-              <a:graphicData uri="http://schemas.openxmlformats.org/drawingml/2006/picture">
-                <pic:pic>
-                  <pic:nvPicPr>
-                    <pic:cNvPr descr="../data\interim\TM59\001_TestRun2__TM59results.jpeg" id="0" name="Picture"/>
-                    <pic:cNvPicPr>
-                      <a:picLocks noChangeArrowheads="1" noChangeAspect="1"/>
-                    </pic:cNvPicPr>
-                  </pic:nvPicPr>
-                  <pic:blipFill>
-                    <a:blip r:embed="rId24"/>
-                    <a:stretch>
-                      <a:fillRect/>
-                    </a:stretch>
-                  </pic:blipFill>
-                  <pic:spPr bwMode="auto">
-                    <a:xfrm>
-                      <a:off x="0" y="0"/>
-                      <a:ext cx="6400800" cy="2474976"/>
-                    </a:xfrm>
-                    <a:prstGeom prst="rect">
-                      <a:avLst/>
-                    </a:prstGeom>
-                    <a:noFill/>
-                    <a:ln w="9525">
-                      <a:noFill/>
-                      <a:headEnd/>
-                      <a:tailEnd/>
-                    </a:ln>
-                  </pic:spPr>
-                </pic:pic>
-              </a:graphicData>
-            </a:graphic>
-          </wp:inline>
-        </w:drawing>
-      </w:r>
-    </w:p>
-    <w:p>
-      <w:pPr>
-        <w:pStyle w:val="BodyText"/>
-      </w:pPr>
-      <w:r>
-        <w:t xml:space="preserve">DSY1 2080, High Emission Scenario, 50%</w:t>
-      </w:r>
-    </w:p>
-    <w:p>
-      <w:pPr>
-        <w:pStyle w:val="BodyText"/>
-      </w:pPr>
-      <w:r>
-        <w:drawing>
-          <wp:inline>
-            <wp:extent cx="6400800" cy="2474976"/>
-            <wp:effectExtent b="0" l="0" r="0" t="0"/>
-            <wp:docPr descr="" title="" id="1" name="Picture"/>
-            <a:graphic>
-              <a:graphicData uri="http://schemas.openxmlformats.org/drawingml/2006/picture">
-                <pic:pic>
-                  <pic:nvPicPr>
-                    <pic:cNvPr descr="../data\interim\TM59\001_TestRun2__TM59results.jpeg" id="0" name="Picture"/>
-                    <pic:cNvPicPr>
-                      <a:picLocks noChangeArrowheads="1" noChangeAspect="1"/>
-                    </pic:cNvPicPr>
-                  </pic:nvPicPr>
-                  <pic:blipFill>
-                    <a:blip r:embed="rId24"/>
+                    <a:blip r:embed="rId23"/>
                     <a:stretch>
                       <a:fillRect/>
                     </a:stretch>
@@ -401,7 +236,7 @@
               <a:graphicData uri="http://schemas.openxmlformats.org/drawingml/2006/picture">
                 <pic:pic>
                   <pic:nvPicPr>
-                    <pic:cNvPr descr="../data\interim\TM59\graphs\000_TestRun1__crit_category.jpg" id="0" name="Picture"/>
+                    <pic:cNvPr descr="../data\interim\TM59\graphs\000_test__crit_category.jpg" id="0" name="Picture"/>
                     <pic:cNvPicPr>
                       <a:picLocks noChangeArrowheads="1" noChangeAspect="1"/>
                     </pic:cNvPicPr>
@@ -448,7 +283,7 @@
               <a:graphicData uri="http://schemas.openxmlformats.org/drawingml/2006/picture">
                 <pic:pic>
                   <pic:nvPicPr>
-                    <pic:cNvPr descr="../data\interim\TM59\graphs\000_TestRun1__av_non_bedroom.jpg" id="0" name="Picture"/>
+                    <pic:cNvPr descr="../data\interim\TM59\graphs\000_test__av_non_bedroom.jpg" id="0" name="Picture"/>
                     <pic:cNvPicPr>
                       <a:picLocks noChangeArrowheads="1" noChangeAspect="1"/>
                     </pic:cNvPicPr>
@@ -495,7 +330,7 @@
               <a:graphicData uri="http://schemas.openxmlformats.org/drawingml/2006/picture">
                 <pic:pic>
                   <pic:nvPicPr>
-                    <pic:cNvPr descr="../data\interim\TM59\graphs\000_TestRun1__av_bedroom.jpg" id="0" name="Picture"/>
+                    <pic:cNvPr descr="../data\interim\TM59\graphs\000_test__av_bedroom.jpg" id="0" name="Picture"/>
                     <pic:cNvPicPr>
                       <a:picLocks noChangeArrowheads="1" noChangeAspect="1"/>
                     </pic:cNvPicPr>
@@ -532,6 +367,16 @@
       <w:r>
         <w:br w:type="page"/>
       </w:r>
+    </w:p>
+    <w:p>
+      <w:pPr>
+        <w:pStyle w:val="Heading3"/>
+      </w:pPr>
+      <w:bookmarkStart w:id="29" w:name="temperature-breakdown-proposed-design"/>
+      <w:r>
+        <w:t xml:space="preserve">Temperature Breakdown: Proposed Design</w:t>
+      </w:r>
+      <w:bookmarkEnd w:id="29"/>
     </w:p>
     <w:tbl>
       <w:tblPr>
@@ -592,13 +437,13 @@
                     <a:graphicData uri="http://schemas.openxmlformats.org/drawingml/2006/picture">
                       <pic:pic>
                         <pic:nvPicPr>
-                          <pic:cNvPr descr="../data\interim\TM59\graphs\000_TestRun1__temps__AA_03_01_DB_DoubleBedroom1.jpg" id="0" name="Picture"/>
+                          <pic:cNvPr descr="../data\interim\TM59\graphs\000_test__temps__A_11_03_02_DB_DoubleBedroom.jpg" id="0" name="Picture"/>
                           <pic:cNvPicPr>
                             <a:picLocks noChangeArrowheads="1" noChangeAspect="1"/>
                           </pic:cNvPicPr>
                         </pic:nvPicPr>
                         <pic:blipFill>
-                          <a:blip r:embed="rId29"/>
+                          <a:blip r:embed="rId30"/>
                           <a:stretch>
                             <a:fillRect/>
                           </a:stretch>
@@ -642,319 +487,13 @@
                     <a:graphicData uri="http://schemas.openxmlformats.org/drawingml/2006/picture">
                       <pic:pic>
                         <pic:nvPicPr>
-                          <pic:cNvPr descr="../data\interim\TM59\graphs\000_TestRun1__temps__AA_03_01_LR_KitchenLiving2B.jpg" id="0" name="Picture"/>
-                          <pic:cNvPicPr>
-                            <a:picLocks noChangeArrowheads="1" noChangeAspect="1"/>
-                          </pic:cNvPicPr>
-                        </pic:nvPicPr>
-                        <pic:blipFill>
-                          <a:blip r:embed="rId30"/>
-                          <a:stretch>
-                            <a:fillRect/>
-                          </a:stretch>
-                        </pic:blipFill>
-                        <pic:spPr bwMode="auto">
-                          <a:xfrm>
-                            <a:off x="0" y="0"/>
-                            <a:ext cx="2857500" cy="1190625"/>
-                          </a:xfrm>
-                          <a:prstGeom prst="rect">
-                            <a:avLst/>
-                          </a:prstGeom>
-                          <a:noFill/>
-                          <a:ln w="9525">
-                            <a:noFill/>
-                            <a:headEnd/>
-                            <a:tailEnd/>
-                          </a:ln>
-                        </pic:spPr>
-                      </pic:pic>
-                    </a:graphicData>
-                  </a:graphic>
-                </wp:inline>
-              </w:drawing>
-            </w:r>
-          </w:p>
-        </w:tc>
-      </w:tr>
-      <w:tr>
-        <w:tc>
-          <w:p>
-            <w:pPr>
-              <w:pStyle w:val="Compact"/>
-              <w:jc w:val="left"/>
-            </w:pPr>
-            <w:r>
-              <w:drawing>
-                <wp:inline>
-                  <wp:extent cx="2857500" cy="1190625"/>
-                  <wp:effectExtent b="0" l="0" r="0" t="0"/>
-                  <wp:docPr descr="" title="" id="1" name="Picture"/>
-                  <a:graphic>
-                    <a:graphicData uri="http://schemas.openxmlformats.org/drawingml/2006/picture">
-                      <pic:pic>
-                        <pic:nvPicPr>
-                          <pic:cNvPr descr="../data\interim\TM59\graphs\000_TestRun1__temps__AA_03_01_WC_Bathroom.jpg" id="0" name="Picture"/>
+                          <pic:cNvPr descr="../data\interim\TM59\graphs\000_test__temps__A_04_02_03_SB_SingleBedroom.jpg" id="0" name="Picture"/>
                           <pic:cNvPicPr>
                             <a:picLocks noChangeArrowheads="1" noChangeAspect="1"/>
                           </pic:cNvPicPr>
                         </pic:nvPicPr>
                         <pic:blipFill>
                           <a:blip r:embed="rId31"/>
-                          <a:stretch>
-                            <a:fillRect/>
-                          </a:stretch>
-                        </pic:blipFill>
-                        <pic:spPr bwMode="auto">
-                          <a:xfrm>
-                            <a:off x="0" y="0"/>
-                            <a:ext cx="2857500" cy="1190625"/>
-                          </a:xfrm>
-                          <a:prstGeom prst="rect">
-                            <a:avLst/>
-                          </a:prstGeom>
-                          <a:noFill/>
-                          <a:ln w="9525">
-                            <a:noFill/>
-                            <a:headEnd/>
-                            <a:tailEnd/>
-                          </a:ln>
-                        </pic:spPr>
-                      </pic:pic>
-                    </a:graphicData>
-                  </a:graphic>
-                </wp:inline>
-              </w:drawing>
-            </w:r>
-          </w:p>
-        </w:tc>
-        <w:tc>
-          <w:p>
-            <w:pPr>
-              <w:pStyle w:val="Compact"/>
-              <w:jc w:val="left"/>
-            </w:pPr>
-            <w:r>
-              <w:drawing>
-                <wp:inline>
-                  <wp:extent cx="2857500" cy="1190625"/>
-                  <wp:effectExtent b="0" l="0" r="0" t="0"/>
-                  <wp:docPr descr="" title="" id="1" name="Picture"/>
-                  <a:graphic>
-                    <a:graphicData uri="http://schemas.openxmlformats.org/drawingml/2006/picture">
-                      <pic:pic>
-                        <pic:nvPicPr>
-                          <pic:cNvPr descr="../data\interim\TM59\graphs\000_TestRun1__temps__A_04_02_03_SB_SingleBedroom.jpg" id="0" name="Picture"/>
-                          <pic:cNvPicPr>
-                            <a:picLocks noChangeArrowheads="1" noChangeAspect="1"/>
-                          </pic:cNvPicPr>
-                        </pic:nvPicPr>
-                        <pic:blipFill>
-                          <a:blip r:embed="rId32"/>
-                          <a:stretch>
-                            <a:fillRect/>
-                          </a:stretch>
-                        </pic:blipFill>
-                        <pic:spPr bwMode="auto">
-                          <a:xfrm>
-                            <a:off x="0" y="0"/>
-                            <a:ext cx="2857500" cy="1190625"/>
-                          </a:xfrm>
-                          <a:prstGeom prst="rect">
-                            <a:avLst/>
-                          </a:prstGeom>
-                          <a:noFill/>
-                          <a:ln w="9525">
-                            <a:noFill/>
-                            <a:headEnd/>
-                            <a:tailEnd/>
-                          </a:ln>
-                        </pic:spPr>
-                      </pic:pic>
-                    </a:graphicData>
-                  </a:graphic>
-                </wp:inline>
-              </w:drawing>
-            </w:r>
-          </w:p>
-        </w:tc>
-      </w:tr>
-      <w:tr>
-        <w:tc>
-          <w:p>
-            <w:pPr>
-              <w:pStyle w:val="Compact"/>
-              <w:jc w:val="left"/>
-            </w:pPr>
-            <w:r>
-              <w:drawing>
-                <wp:inline>
-                  <wp:extent cx="2857500" cy="1190625"/>
-                  <wp:effectExtent b="0" l="0" r="0" t="0"/>
-                  <wp:docPr descr="" title="" id="1" name="Picture"/>
-                  <a:graphic>
-                    <a:graphicData uri="http://schemas.openxmlformats.org/drawingml/2006/picture">
-                      <pic:pic>
-                        <pic:nvPicPr>
-                          <pic:cNvPr descr="../data\interim\TM59\graphs\000_TestRun1__temps__A_11_03_01_LR_LivingKitchen1B.jpg" id="0" name="Picture"/>
-                          <pic:cNvPicPr>
-                            <a:picLocks noChangeArrowheads="1" noChangeAspect="1"/>
-                          </pic:cNvPicPr>
-                        </pic:nvPicPr>
-                        <pic:blipFill>
-                          <a:blip r:embed="rId33"/>
-                          <a:stretch>
-                            <a:fillRect/>
-                          </a:stretch>
-                        </pic:blipFill>
-                        <pic:spPr bwMode="auto">
-                          <a:xfrm>
-                            <a:off x="0" y="0"/>
-                            <a:ext cx="2857500" cy="1190625"/>
-                          </a:xfrm>
-                          <a:prstGeom prst="rect">
-                            <a:avLst/>
-                          </a:prstGeom>
-                          <a:noFill/>
-                          <a:ln w="9525">
-                            <a:noFill/>
-                            <a:headEnd/>
-                            <a:tailEnd/>
-                          </a:ln>
-                        </pic:spPr>
-                      </pic:pic>
-                    </a:graphicData>
-                  </a:graphic>
-                </wp:inline>
-              </w:drawing>
-            </w:r>
-          </w:p>
-        </w:tc>
-        <w:tc>
-          <w:p>
-            <w:pPr>
-              <w:pStyle w:val="Compact"/>
-              <w:jc w:val="left"/>
-            </w:pPr>
-            <w:r>
-              <w:drawing>
-                <wp:inline>
-                  <wp:extent cx="2857500" cy="1190625"/>
-                  <wp:effectExtent b="0" l="0" r="0" t="0"/>
-                  <wp:docPr descr="" title="" id="1" name="Picture"/>
-                  <a:graphic>
-                    <a:graphicData uri="http://schemas.openxmlformats.org/drawingml/2006/picture">
-                      <pic:pic>
-                        <pic:nvPicPr>
-                          <pic:cNvPr descr="../data\interim\TM59\graphs\000_TestRun1__temps__A_11_03_02_DB_DoubleBedroom.jpg" id="0" name="Picture"/>
-                          <pic:cNvPicPr>
-                            <a:picLocks noChangeArrowheads="1" noChangeAspect="1"/>
-                          </pic:cNvPicPr>
-                        </pic:nvPicPr>
-                        <pic:blipFill>
-                          <a:blip r:embed="rId34"/>
-                          <a:stretch>
-                            <a:fillRect/>
-                          </a:stretch>
-                        </pic:blipFill>
-                        <pic:spPr bwMode="auto">
-                          <a:xfrm>
-                            <a:off x="0" y="0"/>
-                            <a:ext cx="2857500" cy="1190625"/>
-                          </a:xfrm>
-                          <a:prstGeom prst="rect">
-                            <a:avLst/>
-                          </a:prstGeom>
-                          <a:noFill/>
-                          <a:ln w="9525">
-                            <a:noFill/>
-                            <a:headEnd/>
-                            <a:tailEnd/>
-                          </a:ln>
-                        </pic:spPr>
-                      </pic:pic>
-                    </a:graphicData>
-                  </a:graphic>
-                </wp:inline>
-              </w:drawing>
-            </w:r>
-          </w:p>
-        </w:tc>
-      </w:tr>
-      <w:tr>
-        <w:tc>
-          <w:p>
-            <w:pPr>
-              <w:pStyle w:val="Compact"/>
-              <w:jc w:val="left"/>
-            </w:pPr>
-            <w:r>
-              <w:drawing>
-                <wp:inline>
-                  <wp:extent cx="2857500" cy="1190625"/>
-                  <wp:effectExtent b="0" l="0" r="0" t="0"/>
-                  <wp:docPr descr="" title="" id="1" name="Picture"/>
-                  <a:graphic>
-                    <a:graphicData uri="http://schemas.openxmlformats.org/drawingml/2006/picture">
-                      <pic:pic>
-                        <pic:nvPicPr>
-                          <pic:cNvPr descr="../data\interim\TM59\graphs\000_TestRun1__temps__BB_00_01_LR_LivingRoom3B.jpg" id="0" name="Picture"/>
-                          <pic:cNvPicPr>
-                            <a:picLocks noChangeArrowheads="1" noChangeAspect="1"/>
-                          </pic:cNvPicPr>
-                        </pic:nvPicPr>
-                        <pic:blipFill>
-                          <a:blip r:embed="rId35"/>
-                          <a:stretch>
-                            <a:fillRect/>
-                          </a:stretch>
-                        </pic:blipFill>
-                        <pic:spPr bwMode="auto">
-                          <a:xfrm>
-                            <a:off x="0" y="0"/>
-                            <a:ext cx="2857500" cy="1190625"/>
-                          </a:xfrm>
-                          <a:prstGeom prst="rect">
-                            <a:avLst/>
-                          </a:prstGeom>
-                          <a:noFill/>
-                          <a:ln w="9525">
-                            <a:noFill/>
-                            <a:headEnd/>
-                            <a:tailEnd/>
-                          </a:ln>
-                        </pic:spPr>
-                      </pic:pic>
-                    </a:graphicData>
-                  </a:graphic>
-                </wp:inline>
-              </w:drawing>
-            </w:r>
-          </w:p>
-        </w:tc>
-        <w:tc>
-          <w:p>
-            <w:pPr>
-              <w:pStyle w:val="Compact"/>
-              <w:jc w:val="left"/>
-            </w:pPr>
-            <w:r>
-              <w:drawing>
-                <wp:inline>
-                  <wp:extent cx="2857500" cy="1190625"/>
-                  <wp:effectExtent b="0" l="0" r="0" t="0"/>
-                  <wp:docPr descr="" title="" id="1" name="Picture"/>
-                  <a:graphic>
-                    <a:graphicData uri="http://schemas.openxmlformats.org/drawingml/2006/picture">
-                      <pic:pic>
-                        <pic:nvPicPr>
-                          <pic:cNvPr descr="../data\interim\TM59\graphs\000_TestRun1__temps__BB_00_01_WC_Toilet.jpg" id="0" name="Picture"/>
-                          <pic:cNvPicPr>
-                            <a:picLocks noChangeArrowheads="1" noChangeAspect="1"/>
-                          </pic:cNvPicPr>
-                        </pic:nvPicPr>
-                        <pic:blipFill>
-                          <a:blip r:embed="rId36"/>
                           <a:stretch>
                             <a:fillRect/>
                           </a:stretch>

</xml_diff>